<commit_message>
sign. design doc more
</commit_message>
<xml_diff>
--- a/projects/P1_ALU/design doc.docx
+++ b/projects/P1_ALU/design doc.docx
@@ -2,6 +2,14 @@
 <file path=word/document.xml><?xml version="1.0" encoding="utf-8"?>
 <w:document xmlns:wpc="http://schemas.microsoft.com/office/word/2010/wordprocessingCanvas" xmlns:cx="http://schemas.microsoft.com/office/drawing/2014/chartex" xmlns:cx1="http://schemas.microsoft.com/office/drawing/2015/9/8/chartex" xmlns:cx2="http://schemas.microsoft.com/office/drawing/2015/10/21/chartex" xmlns:cx3="http://schemas.microsoft.com/office/drawing/2016/5/9/chartex" xmlns:cx4="http://schemas.microsoft.com/office/drawing/2016/5/10/chartex" xmlns:cx5="http://schemas.microsoft.com/office/drawing/2016/5/11/chartex" xmlns:cx6="http://schemas.microsoft.com/office/drawing/2016/5/12/chartex" xmlns:cx7="http://schemas.microsoft.com/office/drawing/2016/5/13/chartex" xmlns:cx8="http://schemas.microsoft.com/office/drawing/2016/5/14/chartex" xmlns:mc="http://schemas.openxmlformats.org/markup-compatibility/2006" xmlns:aink="http://schemas.microsoft.com/office/drawing/2016/ink" xmlns:am3d="http://schemas.microsoft.com/office/drawing/2017/model3d" xmlns:o="urn:schemas-microsoft-com:office:office" xmlns:r="http://schemas.openxmlformats.org/officeDocument/2006/relationships" xmlns:m="http://schemas.openxmlformats.org/officeDocument/2006/math" xmlns:v="urn:schemas-microsoft-com:vml" xmlns:wp14="http://schemas.microsoft.com/office/word/2010/wordprocessingDrawing" xmlns:wp="http://schemas.openxmlformats.org/drawingml/2006/wordprocessingDrawing" xmlns:w10="urn:schemas-microsoft-com:office:word" xmlns:w="http://schemas.openxmlformats.org/wordprocessingml/2006/main" xmlns:w14="http://schemas.microsoft.com/office/word/2010/wordml" xmlns:w15="http://schemas.microsoft.com/office/word/2012/wordml" xmlns:w16cid="http://schemas.microsoft.com/office/word/2016/wordml/cid" xmlns:w16se="http://schemas.microsoft.com/office/word/2015/wordml/symex" xmlns:wpg="http://schemas.microsoft.com/office/word/2010/wordprocessingGroup" xmlns:wpi="http://schemas.microsoft.com/office/word/2010/wordprocessingInk" xmlns:wne="http://schemas.microsoft.com/office/word/2006/wordml" xmlns:wps="http://schemas.microsoft.com/office/word/2010/wordprocessingShape" mc:Ignorable="w14 w15 w16se w16cid wp14">
   <w:body>
+    <w:p>
+      <w:pPr>
+        <w:pStyle w:val="Heading1"/>
+      </w:pPr>
+      <w:r>
+        <w:t>ALU32</w:t>
+      </w:r>
+    </w:p>
     <w:p>
       <w:r>
         <w:rPr>
@@ -9,8 +17,8 @@
         </w:rPr>
         <w:drawing>
           <wp:inline distT="0" distB="0" distL="0" distR="0">
-            <wp:extent cx="5943600" cy="4591050"/>
-            <wp:effectExtent l="0" t="0" r="0" b="6350"/>
+            <wp:extent cx="3623523" cy="2867743"/>
+            <wp:effectExtent l="0" t="0" r="0" b="2540"/>
             <wp:docPr id="1" name="Picture 1"/>
             <wp:cNvGraphicFramePr>
               <a:graphicFrameLocks xmlns:a="http://schemas.openxmlformats.org/drawingml/2006/main" noChangeAspect="1"/>
@@ -22,7 +30,7 @@
                     <pic:cNvPr id="1" name="Screen Shot 2020-02-10 at 1.08.50 AM.png"/>
                     <pic:cNvPicPr/>
                   </pic:nvPicPr>
-                  <pic:blipFill>
+                  <pic:blipFill rotWithShape="1">
                     <a:blip r:embed="rId4" cstate="print">
                       <a:extLst>
                         <a:ext uri="{28A0092B-C50C-407E-A947-70E740481C1C}">
@@ -30,18 +38,25 @@
                         </a:ext>
                       </a:extLst>
                     </a:blip>
-                    <a:stretch>
-                      <a:fillRect/>
-                    </a:stretch>
+                    <a:srcRect l="2399"/>
+                    <a:stretch/>
                   </pic:blipFill>
-                  <pic:spPr>
+                  <pic:spPr bwMode="auto">
                     <a:xfrm>
                       <a:off x="0" y="0"/>
-                      <a:ext cx="5943600" cy="4591050"/>
+                      <a:ext cx="3656051" cy="2893486"/>
                     </a:xfrm>
                     <a:prstGeom prst="rect">
                       <a:avLst/>
                     </a:prstGeom>
+                    <a:ln>
+                      <a:noFill/>
+                    </a:ln>
+                    <a:extLst>
+                      <a:ext uri="{53640926-AAD7-44D8-BBD7-CCE9431645EC}">
+                        <a14:shadowObscured xmlns:a14="http://schemas.microsoft.com/office/drawing/2010/main"/>
+                      </a:ext>
+                    </a:extLst>
                   </pic:spPr>
                 </pic:pic>
               </a:graphicData>
@@ -55,11 +70,10 @@
         <w:rPr>
           <w:noProof/>
         </w:rPr>
-        <w:lastRenderedPageBreak/>
         <w:drawing>
           <wp:inline distT="0" distB="0" distL="0" distR="0">
-            <wp:extent cx="5943600" cy="4830445"/>
-            <wp:effectExtent l="0" t="0" r="0" b="0"/>
+            <wp:extent cx="3434225" cy="2791042"/>
+            <wp:effectExtent l="0" t="0" r="0" b="3175"/>
             <wp:docPr id="3" name="Picture 3"/>
             <wp:cNvGraphicFramePr>
               <a:graphicFrameLocks xmlns:a="http://schemas.openxmlformats.org/drawingml/2006/main" noChangeAspect="1"/>
@@ -86,7 +100,7 @@
                   <pic:spPr>
                     <a:xfrm>
                       <a:off x="0" y="0"/>
-                      <a:ext cx="5943600" cy="4830445"/>
+                      <a:ext cx="3434225" cy="2791042"/>
                     </a:xfrm>
                     <a:prstGeom prst="rect">
                       <a:avLst/>
@@ -101,7 +115,7 @@
     </w:p>
     <w:p>
       <w:r>
-        <w:t xml:space="preserve">    </w:t>
+        <w:t xml:space="preserve">  </w:t>
       </w:r>
       <w:r>
         <w:rPr>
@@ -109,8 +123,8 @@
         </w:rPr>
         <w:drawing>
           <wp:inline distT="0" distB="0" distL="0" distR="0" wp14:anchorId="0EFA02A8">
-            <wp:extent cx="5511800" cy="933450"/>
-            <wp:effectExtent l="0" t="0" r="0" b="6350"/>
+            <wp:extent cx="3157804" cy="530860"/>
+            <wp:effectExtent l="0" t="0" r="5080" b="2540"/>
             <wp:docPr id="5" name="Picture 5"/>
             <wp:cNvGraphicFramePr>
               <a:graphicFrameLocks xmlns:a="http://schemas.openxmlformats.org/drawingml/2006/main" noChangeAspect="1"/>
@@ -130,13 +144,13 @@
                         </a:ext>
                       </a:extLst>
                     </a:blip>
-                    <a:srcRect l="1923" t="9091"/>
+                    <a:srcRect l="1923" t="9091" r="219"/>
                     <a:stretch/>
                   </pic:blipFill>
                   <pic:spPr bwMode="auto">
                     <a:xfrm>
                       <a:off x="0" y="0"/>
-                      <a:ext cx="5511800" cy="933450"/>
+                      <a:ext cx="3391801" cy="570197"/>
                     </a:xfrm>
                     <a:prstGeom prst="rect">
                       <a:avLst/>
@@ -157,17 +171,44 @@
         </w:drawing>
       </w:r>
     </w:p>
-    <w:p/>
-    <w:p>
+    <w:p>
+      <w:pPr>
+        <w:ind w:firstLine="450"/>
+      </w:pPr>
       <w:r>
         <w:t>I implemented the Op codes using multi-input (3- or 4- input)</w:t>
       </w:r>
       <w:r>
-        <w:t xml:space="preserve"> and gates and transferred the corresponding operation result to the output through a multiplexer.</w:t>
-      </w:r>
-    </w:p>
-    <w:p/>
-    <w:p>
+        <w:t xml:space="preserve"> </w:t>
+      </w:r>
+      <w:r>
+        <w:t>AND</w:t>
+      </w:r>
+      <w:r>
+        <w:t xml:space="preserve"> gates and transferred the corresponding operation result to the output through a multiplexer</w:t>
+      </w:r>
+      <w:r>
+        <w:t xml:space="preserve"> without the </w:t>
+      </w:r>
+      <m:oMath>
+        <m:r>
+          <w:rPr>
+            <w:rFonts w:ascii="Cambria Math" w:hAnsi="Cambria Math"/>
+          </w:rPr>
+          <m:t>0</m:t>
+        </m:r>
+      </m:oMath>
+      <w:r>
+        <w:t xml:space="preserve"> input</w:t>
+      </w:r>
+      <w:r>
+        <w:t>.</w:t>
+      </w:r>
+    </w:p>
+    <w:p>
+      <w:pPr>
+        <w:ind w:firstLine="450"/>
+      </w:pPr>
       <w:r>
         <w:t xml:space="preserve">I did not make a right shifter like how I made a left shifter, but followed the hint about transforming inputs and outputs to </w:t>
       </w:r>
@@ -175,19 +216,578 @@
         <w:t>the right shifter.</w:t>
       </w:r>
     </w:p>
-    <w:p/>
-    <w:p>
-      <w:r>
-        <w:t xml:space="preserve">Similarly with the subtractor; I just transformed B to be its two’s complement and </w:t>
+    <w:p>
+      <w:pPr>
+        <w:ind w:firstLine="450"/>
+      </w:pPr>
+      <w:r>
+        <w:t>Similarly,</w:t>
+      </w:r>
+      <w:r>
+        <w:t xml:space="preserve"> with the subtractor</w:t>
+      </w:r>
+      <w:r>
+        <w:t>,</w:t>
+      </w:r>
+      <w:r>
+        <w:t xml:space="preserve"> I just transformed B to be its two’s complement and </w:t>
       </w:r>
       <w:r>
         <w:t>implemented overflow following rules about signed binary number addition/subtraction overflow</w:t>
       </w:r>
       <w:r>
         <w:t>.</w:t>
+      </w:r>
+    </w:p>
+    <w:p>
+      <w:pPr>
+        <w:pStyle w:val="Heading1"/>
+      </w:pPr>
+      <w:r>
+        <w:lastRenderedPageBreak/>
+        <w:t>LeftShift32</w:t>
+      </w:r>
+    </w:p>
+    <w:p>
+      <w:r>
+        <w:rPr>
+          <w:noProof/>
+        </w:rPr>
+        <w:drawing>
+          <wp:anchor distT="0" distB="0" distL="114300" distR="114300" simplePos="0" relativeHeight="251658240" behindDoc="0" locked="0" layoutInCell="1" allowOverlap="1">
+            <wp:simplePos x="0" y="0"/>
+            <wp:positionH relativeFrom="column">
+              <wp:posOffset>3793249</wp:posOffset>
+            </wp:positionH>
+            <wp:positionV relativeFrom="paragraph">
+              <wp:posOffset>52705</wp:posOffset>
+            </wp:positionV>
+            <wp:extent cx="1232000" cy="1672590"/>
+            <wp:effectExtent l="0" t="0" r="0" b="3810"/>
+            <wp:wrapNone/>
+            <wp:docPr id="4" name="Picture 4"/>
+            <wp:cNvGraphicFramePr>
+              <a:graphicFrameLocks xmlns:a="http://schemas.openxmlformats.org/drawingml/2006/main" noChangeAspect="1"/>
+            </wp:cNvGraphicFramePr>
+            <a:graphic xmlns:a="http://schemas.openxmlformats.org/drawingml/2006/main">
+              <a:graphicData uri="http://schemas.openxmlformats.org/drawingml/2006/picture">
+                <pic:pic xmlns:pic="http://schemas.openxmlformats.org/drawingml/2006/picture">
+                  <pic:nvPicPr>
+                    <pic:cNvPr id="4" name="Screen Shot 2020-02-10 at 12.47.03 PM.png"/>
+                    <pic:cNvPicPr/>
+                  </pic:nvPicPr>
+                  <pic:blipFill rotWithShape="1">
+                    <a:blip r:embed="rId7" cstate="print">
+                      <a:extLst>
+                        <a:ext uri="{28A0092B-C50C-407E-A947-70E740481C1C}">
+                          <a14:useLocalDpi xmlns:a14="http://schemas.microsoft.com/office/drawing/2010/main" val="0"/>
+                        </a:ext>
+                      </a:extLst>
+                    </a:blip>
+                    <a:srcRect l="2254"/>
+                    <a:stretch/>
+                  </pic:blipFill>
+                  <pic:spPr bwMode="auto">
+                    <a:xfrm>
+                      <a:off x="0" y="0"/>
+                      <a:ext cx="1232000" cy="1672590"/>
+                    </a:xfrm>
+                    <a:prstGeom prst="rect">
+                      <a:avLst/>
+                    </a:prstGeom>
+                    <a:ln>
+                      <a:noFill/>
+                    </a:ln>
+                    <a:extLst>
+                      <a:ext uri="{53640926-AAD7-44D8-BBD7-CCE9431645EC}">
+                        <a14:shadowObscured xmlns:a14="http://schemas.microsoft.com/office/drawing/2010/main"/>
+                      </a:ext>
+                    </a:extLst>
+                  </pic:spPr>
+                </pic:pic>
+              </a:graphicData>
+            </a:graphic>
+            <wp14:sizeRelH relativeFrom="page">
+              <wp14:pctWidth>0</wp14:pctWidth>
+            </wp14:sizeRelH>
+            <wp14:sizeRelV relativeFrom="page">
+              <wp14:pctHeight>0</wp14:pctHeight>
+            </wp14:sizeRelV>
+          </wp:anchor>
+        </w:drawing>
+      </w:r>
+      <w:r>
+        <w:rPr>
+          <w:noProof/>
+        </w:rPr>
+        <w:drawing>
+          <wp:inline distT="0" distB="0" distL="0" distR="0">
+            <wp:extent cx="3793908" cy="2027065"/>
+            <wp:effectExtent l="0" t="0" r="3810" b="5080"/>
+            <wp:docPr id="2" name="Picture 2"/>
+            <wp:cNvGraphicFramePr>
+              <a:graphicFrameLocks xmlns:a="http://schemas.openxmlformats.org/drawingml/2006/main" noChangeAspect="1"/>
+            </wp:cNvGraphicFramePr>
+            <a:graphic xmlns:a="http://schemas.openxmlformats.org/drawingml/2006/main">
+              <a:graphicData uri="http://schemas.openxmlformats.org/drawingml/2006/picture">
+                <pic:pic xmlns:pic="http://schemas.openxmlformats.org/drawingml/2006/picture">
+                  <pic:nvPicPr>
+                    <pic:cNvPr id="2" name="Screen Shot 2020-02-10 at 12.46.40 PM.png"/>
+                    <pic:cNvPicPr/>
+                  </pic:nvPicPr>
+                  <pic:blipFill>
+                    <a:blip r:embed="rId8" cstate="print">
+                      <a:extLst>
+                        <a:ext uri="{28A0092B-C50C-407E-A947-70E740481C1C}">
+                          <a14:useLocalDpi xmlns:a14="http://schemas.microsoft.com/office/drawing/2010/main" val="0"/>
+                        </a:ext>
+                      </a:extLst>
+                    </a:blip>
+                    <a:stretch>
+                      <a:fillRect/>
+                    </a:stretch>
+                  </pic:blipFill>
+                  <pic:spPr>
+                    <a:xfrm>
+                      <a:off x="0" y="0"/>
+                      <a:ext cx="3823938" cy="2043110"/>
+                    </a:xfrm>
+                    <a:prstGeom prst="rect">
+                      <a:avLst/>
+                    </a:prstGeom>
+                  </pic:spPr>
+                </pic:pic>
+              </a:graphicData>
+            </a:graphic>
+          </wp:inline>
+        </w:drawing>
       </w:r>
       <w:bookmarkStart w:id="0" w:name="_GoBack"/>
       <w:bookmarkEnd w:id="0"/>
+    </w:p>
+    <w:p/>
+    <w:p>
+      <w:pPr>
+        <w:ind w:firstLine="450"/>
+      </w:pPr>
+      <w:r>
+        <w:t>I used a one-bit shifter, a two-bit shifter, a four-bit shifter, an eight-bit shifter, and a sixteen-bit shifter to construct my thirty-two-bit shifter.</w:t>
+      </w:r>
+    </w:p>
+    <w:p/>
+    <w:p>
+      <w:pPr>
+        <w:pStyle w:val="Heading2"/>
+      </w:pPr>
+      <w:r>
+        <w:t>RightShift32</w:t>
+      </w:r>
+    </w:p>
+    <w:p>
+      <w:r>
+        <w:rPr>
+          <w:noProof/>
+        </w:rPr>
+        <w:drawing>
+          <wp:inline distT="0" distB="0" distL="0" distR="0">
+            <wp:extent cx="4895193" cy="4004540"/>
+            <wp:effectExtent l="0" t="0" r="635" b="5715"/>
+            <wp:docPr id="9" name="Picture 9"/>
+            <wp:cNvGraphicFramePr>
+              <a:graphicFrameLocks xmlns:a="http://schemas.openxmlformats.org/drawingml/2006/main" noChangeAspect="1"/>
+            </wp:cNvGraphicFramePr>
+            <a:graphic xmlns:a="http://schemas.openxmlformats.org/drawingml/2006/main">
+              <a:graphicData uri="http://schemas.openxmlformats.org/drawingml/2006/picture">
+                <pic:pic xmlns:pic="http://schemas.openxmlformats.org/drawingml/2006/picture">
+                  <pic:nvPicPr>
+                    <pic:cNvPr id="9" name="Screen Shot 2020-02-10 at 12.59.45 PM.png"/>
+                    <pic:cNvPicPr/>
+                  </pic:nvPicPr>
+                  <pic:blipFill>
+                    <a:blip r:embed="rId9" cstate="print">
+                      <a:extLst>
+                        <a:ext uri="{28A0092B-C50C-407E-A947-70E740481C1C}">
+                          <a14:useLocalDpi xmlns:a14="http://schemas.microsoft.com/office/drawing/2010/main" val="0"/>
+                        </a:ext>
+                      </a:extLst>
+                    </a:blip>
+                    <a:stretch>
+                      <a:fillRect/>
+                    </a:stretch>
+                  </pic:blipFill>
+                  <pic:spPr>
+                    <a:xfrm>
+                      <a:off x="0" y="0"/>
+                      <a:ext cx="4895193" cy="4004540"/>
+                    </a:xfrm>
+                    <a:prstGeom prst="rect">
+                      <a:avLst/>
+                    </a:prstGeom>
+                  </pic:spPr>
+                </pic:pic>
+              </a:graphicData>
+            </a:graphic>
+          </wp:inline>
+        </w:drawing>
+      </w:r>
+    </w:p>
+    <w:p>
+      <w:pPr>
+        <w:ind w:firstLine="450"/>
+      </w:pPr>
+      <w:r>
+        <w:t xml:space="preserve">My thirty-two-bit right shifter is implemented by reversing (e.g. </w:t>
+      </w:r>
+      <m:oMath>
+        <m:r>
+          <w:rPr>
+            <w:rFonts w:ascii="Cambria Math" w:hAnsi="Cambria Math"/>
+          </w:rPr>
+          <m:t>11100→00111</m:t>
+        </m:r>
+      </m:oMath>
+      <w:r>
+        <w:t>) the input then shifting it left using LeftShift32</w:t>
+      </w:r>
+      <w:r>
+        <w:t xml:space="preserve"> then reversing it back.</w:t>
+      </w:r>
+      <w:r>
+        <w:t xml:space="preserve"> </w:t>
+      </w:r>
+      <m:oMath>
+        <m:r>
+          <w:rPr>
+            <w:rFonts w:ascii="Cambria Math" w:hAnsi="Cambria Math"/>
+          </w:rPr>
+          <m:t>Op</m:t>
+        </m:r>
+      </m:oMath>
+      <w:r>
+        <w:t xml:space="preserve"> specifies whether it’s arithmetic or logical shift.</w:t>
+      </w:r>
+    </w:p>
+    <w:p>
+      <w:pPr>
+        <w:pStyle w:val="Heading1"/>
+      </w:pPr>
+      <w:r>
+        <w:lastRenderedPageBreak/>
+        <w:t>Add32</w:t>
+      </w:r>
+    </w:p>
+    <w:p>
+      <w:r>
+        <w:rPr>
+          <w:noProof/>
+        </w:rPr>
+        <w:drawing>
+          <wp:inline distT="0" distB="0" distL="0" distR="0">
+            <wp:extent cx="4043855" cy="2800456"/>
+            <wp:effectExtent l="0" t="0" r="0" b="0"/>
+            <wp:docPr id="6" name="Picture 6"/>
+            <wp:cNvGraphicFramePr>
+              <a:graphicFrameLocks xmlns:a="http://schemas.openxmlformats.org/drawingml/2006/main" noChangeAspect="1"/>
+            </wp:cNvGraphicFramePr>
+            <a:graphic xmlns:a="http://schemas.openxmlformats.org/drawingml/2006/main">
+              <a:graphicData uri="http://schemas.openxmlformats.org/drawingml/2006/picture">
+                <pic:pic xmlns:pic="http://schemas.openxmlformats.org/drawingml/2006/picture">
+                  <pic:nvPicPr>
+                    <pic:cNvPr id="6" name="Screen Shot 2020-02-10 at 12.49.44 PM.png"/>
+                    <pic:cNvPicPr/>
+                  </pic:nvPicPr>
+                  <pic:blipFill>
+                    <a:blip r:embed="rId10" cstate="print">
+                      <a:extLst>
+                        <a:ext uri="{28A0092B-C50C-407E-A947-70E740481C1C}">
+                          <a14:useLocalDpi xmlns:a14="http://schemas.microsoft.com/office/drawing/2010/main" val="0"/>
+                        </a:ext>
+                      </a:extLst>
+                    </a:blip>
+                    <a:stretch>
+                      <a:fillRect/>
+                    </a:stretch>
+                  </pic:blipFill>
+                  <pic:spPr>
+                    <a:xfrm>
+                      <a:off x="0" y="0"/>
+                      <a:ext cx="4059993" cy="2811632"/>
+                    </a:xfrm>
+                    <a:prstGeom prst="rect">
+                      <a:avLst/>
+                    </a:prstGeom>
+                  </pic:spPr>
+                </pic:pic>
+              </a:graphicData>
+            </a:graphic>
+          </wp:inline>
+        </w:drawing>
+      </w:r>
+    </w:p>
+    <w:p>
+      <w:pPr>
+        <w:ind w:firstLine="450"/>
+      </w:pPr>
+      <w:r>
+        <w:t xml:space="preserve">I used two sixteen-bit adders in my thirty-two-bit adder. Each sixteen-bit adder </w:t>
+      </w:r>
+      <w:r>
+        <w:t>is comprised of 4 four-bit adders, which are then comprised of 4 one-bit adders each.</w:t>
+      </w:r>
+      <w:r>
+        <w:t xml:space="preserve"> I handled overflow in the 32-bit adder by making it an unsigned adder first, then following the rule of </w:t>
+      </w:r>
+      <w:r>
+        <w:t xml:space="preserve">if </w:t>
+      </w:r>
+      <m:oMath>
+        <m:r>
+          <w:rPr>
+            <w:rFonts w:ascii="Cambria Math" w:hAnsi="Cambria Math"/>
+          </w:rPr>
+          <m:t>A</m:t>
+        </m:r>
+      </m:oMath>
+      <w:r>
+        <w:t xml:space="preserve"> and </w:t>
+      </w:r>
+      <m:oMath>
+        <m:r>
+          <w:rPr>
+            <w:rFonts w:ascii="Cambria Math" w:hAnsi="Cambria Math"/>
+          </w:rPr>
+          <m:t>B</m:t>
+        </m:r>
+      </m:oMath>
+      <w:r>
+        <w:t xml:space="preserve"> are of the same sign and </w:t>
+      </w:r>
+      <m:oMath>
+        <m:r>
+          <w:rPr>
+            <w:rFonts w:ascii="Cambria Math" w:hAnsi="Cambria Math"/>
+          </w:rPr>
+          <m:t>C</m:t>
+        </m:r>
+      </m:oMath>
+      <w:r>
+        <w:t xml:space="preserve"> is of the opposite sign, then overflow </w:t>
+      </w:r>
+      <m:oMath>
+        <m:r>
+          <w:rPr>
+            <w:rFonts w:ascii="Cambria Math" w:hAnsi="Cambria Math"/>
+          </w:rPr>
+          <m:t>V</m:t>
+        </m:r>
+      </m:oMath>
+      <w:r>
+        <w:t xml:space="preserve"> is </w:t>
+      </w:r>
+      <m:oMath>
+        <m:r>
+          <w:rPr>
+            <w:rFonts w:ascii="Cambria Math" w:hAnsi="Cambria Math"/>
+          </w:rPr>
+          <m:t>1</m:t>
+        </m:r>
+      </m:oMath>
+      <w:r>
+        <w:t>.</w:t>
+      </w:r>
+    </w:p>
+    <w:p>
+      <w:pPr>
+        <w:pStyle w:val="Heading2"/>
+      </w:pPr>
+    </w:p>
+    <w:p>
+      <w:pPr>
+        <w:pStyle w:val="Heading2"/>
+      </w:pPr>
+      <w:r>
+        <w:t>Subtract32</w:t>
+      </w:r>
+    </w:p>
+    <w:p>
+      <w:r>
+        <w:rPr>
+          <w:noProof/>
+        </w:rPr>
+        <w:drawing>
+          <wp:inline distT="0" distB="0" distL="0" distR="0">
+            <wp:extent cx="3881120" cy="3237997"/>
+            <wp:effectExtent l="0" t="0" r="5080" b="635"/>
+            <wp:docPr id="7" name="Picture 7"/>
+            <wp:cNvGraphicFramePr>
+              <a:graphicFrameLocks xmlns:a="http://schemas.openxmlformats.org/drawingml/2006/main" noChangeAspect="1"/>
+            </wp:cNvGraphicFramePr>
+            <a:graphic xmlns:a="http://schemas.openxmlformats.org/drawingml/2006/main">
+              <a:graphicData uri="http://schemas.openxmlformats.org/drawingml/2006/picture">
+                <pic:pic xmlns:pic="http://schemas.openxmlformats.org/drawingml/2006/picture">
+                  <pic:nvPicPr>
+                    <pic:cNvPr id="7" name="Screen Shot 2020-02-10 at 12.56.49 PM.png"/>
+                    <pic:cNvPicPr/>
+                  </pic:nvPicPr>
+                  <pic:blipFill>
+                    <a:blip r:embed="rId11" cstate="print">
+                      <a:extLst>
+                        <a:ext uri="{28A0092B-C50C-407E-A947-70E740481C1C}">
+                          <a14:useLocalDpi xmlns:a14="http://schemas.microsoft.com/office/drawing/2010/main" val="0"/>
+                        </a:ext>
+                      </a:extLst>
+                    </a:blip>
+                    <a:stretch>
+                      <a:fillRect/>
+                    </a:stretch>
+                  </pic:blipFill>
+                  <pic:spPr>
+                    <a:xfrm>
+                      <a:off x="0" y="0"/>
+                      <a:ext cx="3905905" cy="3258675"/>
+                    </a:xfrm>
+                    <a:prstGeom prst="rect">
+                      <a:avLst/>
+                    </a:prstGeom>
+                  </pic:spPr>
+                </pic:pic>
+              </a:graphicData>
+            </a:graphic>
+          </wp:inline>
+        </w:drawing>
+      </w:r>
+    </w:p>
+    <w:p>
+      <w:pPr>
+        <w:ind w:firstLine="450"/>
+      </w:pPr>
+      <m:oMath>
+        <m:r>
+          <w:rPr>
+            <w:rFonts w:ascii="Cambria Math" w:hAnsi="Cambria Math"/>
+          </w:rPr>
+          <m:t>A-B=A+(-B)</m:t>
+        </m:r>
+      </m:oMath>
+      <w:r>
+        <w:t xml:space="preserve">. </w:t>
+      </w:r>
+      <w:proofErr w:type="gramStart"/>
+      <w:r>
+        <w:t>So</w:t>
+      </w:r>
+      <w:proofErr w:type="gramEnd"/>
+      <w:r>
+        <w:t xml:space="preserve"> I turned </w:t>
+      </w:r>
+      <m:oMath>
+        <m:r>
+          <w:rPr>
+            <w:rFonts w:ascii="Cambria Math" w:hAnsi="Cambria Math"/>
+          </w:rPr>
+          <m:t>B</m:t>
+        </m:r>
+      </m:oMath>
+      <w:r>
+        <w:t xml:space="preserve"> into its two’s complement through</w:t>
+      </w:r>
+      <w:r>
+        <w:t xml:space="preserve"> NOT</w:t>
+      </w:r>
+      <w:r>
+        <w:t>-</w:t>
+      </w:r>
+      <w:proofErr w:type="spellStart"/>
+      <w:r>
+        <w:t>ing</w:t>
+      </w:r>
+      <w:proofErr w:type="spellEnd"/>
+      <w:r>
+        <w:t xml:space="preserve"> it (inverting each bit) then adding </w:t>
+      </w:r>
+      <m:oMath>
+        <m:r>
+          <w:rPr>
+            <w:rFonts w:ascii="Cambria Math" w:hAnsi="Cambria Math"/>
+          </w:rPr>
+          <m:t>1</m:t>
+        </m:r>
+      </m:oMath>
+      <w:r>
+        <w:t xml:space="preserve"> through my Add32</w:t>
+      </w:r>
+      <w:r>
+        <w:t>, then added to Add32.</w:t>
+      </w:r>
+      <w:r>
+        <w:t xml:space="preserve"> I handled subtraction overflow by implementing the rule of if </w:t>
+      </w:r>
+      <m:oMath>
+        <m:r>
+          <w:rPr>
+            <w:rFonts w:ascii="Cambria Math" w:hAnsi="Cambria Math"/>
+          </w:rPr>
+          <m:t>A</m:t>
+        </m:r>
+      </m:oMath>
+      <w:r>
+        <w:t xml:space="preserve"> and </w:t>
+      </w:r>
+      <m:oMath>
+        <m:r>
+          <w:rPr>
+            <w:rFonts w:ascii="Cambria Math" w:hAnsi="Cambria Math"/>
+          </w:rPr>
+          <m:t>B</m:t>
+        </m:r>
+      </m:oMath>
+      <w:r>
+        <w:t xml:space="preserve"> are of different signs and </w:t>
+      </w:r>
+      <m:oMath>
+        <m:r>
+          <w:rPr>
+            <w:rFonts w:ascii="Cambria Math" w:hAnsi="Cambria Math"/>
+          </w:rPr>
+          <m:t>C</m:t>
+        </m:r>
+      </m:oMath>
+      <w:r>
+        <w:t xml:space="preserve"> has the same sign as </w:t>
+      </w:r>
+      <m:oMath>
+        <m:r>
+          <w:rPr>
+            <w:rFonts w:ascii="Cambria Math" w:hAnsi="Cambria Math"/>
+          </w:rPr>
+          <m:t>B</m:t>
+        </m:r>
+      </m:oMath>
+      <w:r>
+        <w:t xml:space="preserve">, then there’s overflow, so I have to set </w:t>
+      </w:r>
+      <m:oMath>
+        <m:r>
+          <w:rPr>
+            <w:rFonts w:ascii="Cambria Math" w:hAnsi="Cambria Math"/>
+          </w:rPr>
+          <m:t>V</m:t>
+        </m:r>
+      </m:oMath>
+      <w:r>
+        <w:t xml:space="preserve"> to </w:t>
+      </w:r>
+      <m:oMath>
+        <m:r>
+          <w:rPr>
+            <w:rFonts w:ascii="Cambria Math" w:hAnsi="Cambria Math"/>
+          </w:rPr>
+          <m:t>1</m:t>
+        </m:r>
+      </m:oMath>
+      <w:r>
+        <w:t>.</w:t>
+      </w:r>
     </w:p>
     <w:sectPr>
       <w:pgSz w:w="12240" w:h="15840"/>
@@ -593,6 +1193,49 @@
     <w:name w:val="Normal"/>
     <w:qFormat/>
   </w:style>
+  <w:style w:type="paragraph" w:styleId="Heading1">
+    <w:name w:val="heading 1"/>
+    <w:basedOn w:val="Normal"/>
+    <w:next w:val="Normal"/>
+    <w:link w:val="Heading1Char"/>
+    <w:uiPriority w:val="9"/>
+    <w:qFormat/>
+    <w:rsid w:val="00446BA8"/>
+    <w:pPr>
+      <w:keepNext/>
+      <w:keepLines/>
+      <w:spacing w:before="240"/>
+      <w:outlineLvl w:val="0"/>
+    </w:pPr>
+    <w:rPr>
+      <w:rFonts w:asciiTheme="majorHAnsi" w:eastAsiaTheme="majorEastAsia" w:hAnsiTheme="majorHAnsi" w:cstheme="majorBidi"/>
+      <w:color w:val="2F5496" w:themeColor="accent1" w:themeShade="BF"/>
+      <w:sz w:val="32"/>
+      <w:szCs w:val="32"/>
+    </w:rPr>
+  </w:style>
+  <w:style w:type="paragraph" w:styleId="Heading2">
+    <w:name w:val="heading 2"/>
+    <w:basedOn w:val="Normal"/>
+    <w:next w:val="Normal"/>
+    <w:link w:val="Heading2Char"/>
+    <w:uiPriority w:val="9"/>
+    <w:unhideWhenUsed/>
+    <w:qFormat/>
+    <w:rsid w:val="00DD210E"/>
+    <w:pPr>
+      <w:keepNext/>
+      <w:keepLines/>
+      <w:spacing w:before="40"/>
+      <w:outlineLvl w:val="1"/>
+    </w:pPr>
+    <w:rPr>
+      <w:rFonts w:asciiTheme="majorHAnsi" w:eastAsiaTheme="majorEastAsia" w:hAnsiTheme="majorHAnsi" w:cstheme="majorBidi"/>
+      <w:color w:val="2F5496" w:themeColor="accent1" w:themeShade="BF"/>
+      <w:sz w:val="26"/>
+      <w:szCs w:val="26"/>
+    </w:rPr>
+  </w:style>
   <w:style w:type="character" w:default="1" w:styleId="DefaultParagraphFont">
     <w:name w:val="Default Paragraph Font"/>
     <w:uiPriority w:val="1"/>
@@ -619,6 +1262,42 @@
     <w:uiPriority w:val="99"/>
     <w:semiHidden/>
     <w:unhideWhenUsed/>
+  </w:style>
+  <w:style w:type="character" w:styleId="PlaceholderText">
+    <w:name w:val="Placeholder Text"/>
+    <w:basedOn w:val="DefaultParagraphFont"/>
+    <w:uiPriority w:val="99"/>
+    <w:semiHidden/>
+    <w:rsid w:val="005E5249"/>
+    <w:rPr>
+      <w:color w:val="808080"/>
+    </w:rPr>
+  </w:style>
+  <w:style w:type="character" w:customStyle="1" w:styleId="Heading1Char">
+    <w:name w:val="Heading 1 Char"/>
+    <w:basedOn w:val="DefaultParagraphFont"/>
+    <w:link w:val="Heading1"/>
+    <w:uiPriority w:val="9"/>
+    <w:rsid w:val="00446BA8"/>
+    <w:rPr>
+      <w:rFonts w:asciiTheme="majorHAnsi" w:eastAsiaTheme="majorEastAsia" w:hAnsiTheme="majorHAnsi" w:cstheme="majorBidi"/>
+      <w:color w:val="2F5496" w:themeColor="accent1" w:themeShade="BF"/>
+      <w:sz w:val="32"/>
+      <w:szCs w:val="32"/>
+    </w:rPr>
+  </w:style>
+  <w:style w:type="character" w:customStyle="1" w:styleId="Heading2Char">
+    <w:name w:val="Heading 2 Char"/>
+    <w:basedOn w:val="DefaultParagraphFont"/>
+    <w:link w:val="Heading2"/>
+    <w:uiPriority w:val="9"/>
+    <w:rsid w:val="00DD210E"/>
+    <w:rPr>
+      <w:rFonts w:asciiTheme="majorHAnsi" w:eastAsiaTheme="majorEastAsia" w:hAnsiTheme="majorHAnsi" w:cstheme="majorBidi"/>
+      <w:color w:val="2F5496" w:themeColor="accent1" w:themeShade="BF"/>
+      <w:sz w:val="26"/>
+      <w:szCs w:val="26"/>
+    </w:rPr>
   </w:style>
 </w:styles>
 </file>

</xml_diff>